<commit_message>
Proyecto de Practica4Sim para la simulación
</commit_message>
<xml_diff>
--- a/Practica3/Reporte3.docx
+++ b/Practica3/Reporte3.docx
@@ -17656,6 +17656,7 @@
     </w:p>
     <w:p>
       <w:pPr>
+        <w:jc w:val="both"/>
         <w:rPr>
           <w:rFonts w:ascii="Arial" w:hAnsi="Arial" w:cs="Arial"/>
           <w:sz w:val="24"/>
@@ -17663,6 +17664,7 @@
           <w:lang w:val="es-ES"/>
         </w:rPr>
       </w:pPr>
+      <w:bookmarkStart w:id="0" w:name="_GoBack"/>
       <w:r>
         <w:rPr>
           <w:rFonts w:ascii="Arial" w:hAnsi="Arial" w:cs="Arial"/>
@@ -17768,6 +17770,7 @@
         <w:t>, por lo que si vemos la carta ASM, comprobamos que la salida es correcta.</w:t>
       </w:r>
     </w:p>
+    <w:bookmarkEnd w:id="0"/>
     <w:p>
       <w:pPr>
         <w:rPr>
@@ -17938,25 +17941,7 @@
           <w:sz w:val="24"/>
           <w:szCs w:val="24"/>
         </w:rPr>
-        <w:t xml:space="preserve"> </w:t>
-      </w:r>
-      <w:proofErr w:type="spellStart"/>
-      <w:r>
-        <w:rPr>
-          <w:rFonts w:ascii="Arial" w:hAnsi="Arial" w:cs="Arial"/>
-          <w:sz w:val="24"/>
-          <w:szCs w:val="24"/>
-        </w:rPr>
-        <w:t>switch</w:t>
-      </w:r>
-      <w:proofErr w:type="spellEnd"/>
-      <w:r>
-        <w:rPr>
-          <w:rFonts w:ascii="Arial" w:hAnsi="Arial" w:cs="Arial"/>
-          <w:sz w:val="24"/>
-          <w:szCs w:val="24"/>
-        </w:rPr>
-        <w:t xml:space="preserve"> correspondiente de la tarjeta.</w:t>
+        <w:t xml:space="preserve"> switch correspondiente de la tarjeta.</w:t>
       </w:r>
     </w:p>
     <w:p>
@@ -18097,16 +18082,6 @@
           <w:szCs w:val="24"/>
         </w:rPr>
       </w:pPr>
-    </w:p>
-    <w:p>
-      <w:pPr>
-        <w:jc w:val="both"/>
-        <w:rPr>
-          <w:rFonts w:ascii="Arial" w:hAnsi="Arial" w:cs="Arial"/>
-          <w:sz w:val="24"/>
-          <w:szCs w:val="24"/>
-        </w:rPr>
-      </w:pPr>
       <w:r>
         <w:rPr>
           <w:rFonts w:ascii="Arial" w:hAnsi="Arial" w:cs="Arial"/>
@@ -18343,16 +18318,6 @@
           <w:szCs w:val="24"/>
         </w:rPr>
       </w:pPr>
-    </w:p>
-    <w:p>
-      <w:pPr>
-        <w:jc w:val="both"/>
-        <w:rPr>
-          <w:rFonts w:ascii="Arial" w:hAnsi="Arial" w:cs="Arial"/>
-          <w:sz w:val="24"/>
-          <w:szCs w:val="24"/>
-        </w:rPr>
-      </w:pPr>
       <w:r>
         <w:rPr>
           <w:rFonts w:ascii="Arial" w:hAnsi="Arial" w:cs="Arial"/>
@@ -18397,8 +18362,6 @@
         </w:rPr>
         <w:t xml:space="preserve"> del botón ver el siguiente estado y sus salidas.</w:t>
       </w:r>
-      <w:bookmarkStart w:id="0" w:name="_GoBack"/>
-      <w:bookmarkEnd w:id="0"/>
     </w:p>
     <w:p>
       <w:pPr>
@@ -18427,83 +18390,6 @@
         </w:rPr>
         <w:t xml:space="preserve"> </w:t>
       </w:r>
-    </w:p>
-    <w:p>
-      <w:pPr>
-        <w:rPr>
-          <w:rFonts w:ascii="Arial" w:hAnsi="Arial" w:cs="Arial"/>
-        </w:rPr>
-      </w:pPr>
-    </w:p>
-    <w:p>
-      <w:pPr>
-        <w:rPr>
-          <w:rFonts w:ascii="Arial" w:hAnsi="Arial" w:cs="Arial"/>
-        </w:rPr>
-      </w:pPr>
-    </w:p>
-    <w:p>
-      <w:pPr>
-        <w:rPr>
-          <w:rFonts w:ascii="Arial" w:hAnsi="Arial" w:cs="Arial"/>
-        </w:rPr>
-      </w:pPr>
-    </w:p>
-    <w:p>
-      <w:pPr>
-        <w:rPr>
-          <w:rFonts w:ascii="Arial" w:hAnsi="Arial" w:cs="Arial"/>
-        </w:rPr>
-      </w:pPr>
-    </w:p>
-    <w:p>
-      <w:pPr>
-        <w:rPr>
-          <w:rFonts w:ascii="Arial" w:hAnsi="Arial" w:cs="Arial"/>
-        </w:rPr>
-      </w:pPr>
-    </w:p>
-    <w:p>
-      <w:pPr>
-        <w:rPr>
-          <w:rFonts w:ascii="Arial" w:hAnsi="Arial" w:cs="Arial"/>
-        </w:rPr>
-      </w:pPr>
-    </w:p>
-    <w:p>
-      <w:pPr>
-        <w:rPr>
-          <w:rFonts w:ascii="Arial" w:hAnsi="Arial" w:cs="Arial"/>
-        </w:rPr>
-      </w:pPr>
-    </w:p>
-    <w:p>
-      <w:pPr>
-        <w:rPr>
-          <w:rFonts w:ascii="Arial" w:hAnsi="Arial" w:cs="Arial"/>
-        </w:rPr>
-      </w:pPr>
-    </w:p>
-    <w:p>
-      <w:pPr>
-        <w:rPr>
-          <w:rFonts w:ascii="Arial" w:hAnsi="Arial" w:cs="Arial"/>
-        </w:rPr>
-      </w:pPr>
-    </w:p>
-    <w:p>
-      <w:pPr>
-        <w:rPr>
-          <w:rFonts w:ascii="Arial" w:hAnsi="Arial" w:cs="Arial"/>
-        </w:rPr>
-      </w:pPr>
-    </w:p>
-    <w:p>
-      <w:pPr>
-        <w:rPr>
-          <w:rFonts w:ascii="Arial" w:hAnsi="Arial" w:cs="Arial"/>
-        </w:rPr>
-      </w:pPr>
     </w:p>
     <w:p>
       <w:pPr>
@@ -18948,7 +18834,7 @@
       </w:pPr>
     </w:pPrDefault>
   </w:docDefaults>
-  <w:latentStyles w:defLockedState="0" w:defUIPriority="99" w:defSemiHidden="0" w:defUnhideWhenUsed="0" w:defQFormat="0" w:count="375">
+  <w:latentStyles w:defLockedState="0" w:defUIPriority="99" w:defSemiHidden="0" w:defUnhideWhenUsed="0" w:defQFormat="0" w:count="377">
     <w:lsdException w:name="Normal" w:uiPriority="0" w:qFormat="1"/>
     <w:lsdException w:name="heading 1" w:uiPriority="9" w:qFormat="1"/>
     <w:lsdException w:name="heading 2" w:semiHidden="1" w:uiPriority="9" w:unhideWhenUsed="1" w:qFormat="1"/>
@@ -19054,7 +18940,6 @@
     <w:lsdException w:name="HTML Sample" w:semiHidden="1" w:unhideWhenUsed="1"/>
     <w:lsdException w:name="HTML Typewriter" w:semiHidden="1" w:unhideWhenUsed="1"/>
     <w:lsdException w:name="HTML Variable" w:semiHidden="1" w:unhideWhenUsed="1"/>
-    <w:lsdException w:name="Normal Table" w:semiHidden="1" w:unhideWhenUsed="1"/>
     <w:lsdException w:name="annotation subject" w:semiHidden="1" w:unhideWhenUsed="1"/>
     <w:lsdException w:name="No List" w:semiHidden="1" w:unhideWhenUsed="1"/>
     <w:lsdException w:name="Outline List 1" w:semiHidden="1" w:unhideWhenUsed="1"/>
@@ -19100,11 +18985,9 @@
     <w:lsdException w:name="Table Subtle 1" w:semiHidden="1" w:unhideWhenUsed="1"/>
     <w:lsdException w:name="Table Subtle 2" w:semiHidden="1" w:unhideWhenUsed="1"/>
     <w:lsdException w:name="Table Web 1" w:semiHidden="1" w:unhideWhenUsed="1"/>
-    <w:lsdException w:name="Table Web 2" w:semiHidden="1" w:unhideWhenUsed="1"/>
     <w:lsdException w:name="Table Web 3" w:semiHidden="1" w:unhideWhenUsed="1"/>
     <w:lsdException w:name="Balloon Text" w:semiHidden="1" w:unhideWhenUsed="1"/>
     <w:lsdException w:name="Table Grid" w:uiPriority="39"/>
-    <w:lsdException w:name="Table Theme" w:semiHidden="1" w:unhideWhenUsed="1"/>
     <w:lsdException w:name="Placeholder Text" w:semiHidden="1"/>
     <w:lsdException w:name="No Spacing" w:uiPriority="1" w:qFormat="1"/>
     <w:lsdException w:name="Light Shading" w:uiPriority="60"/>
@@ -19324,6 +19207,8 @@
     <w:lsdException w:name="Smart Hyperlink" w:semiHidden="1" w:unhideWhenUsed="1"/>
     <w:lsdException w:name="Hashtag" w:semiHidden="1" w:unhideWhenUsed="1"/>
     <w:lsdException w:name="Unresolved Mention" w:semiHidden="1" w:unhideWhenUsed="1"/>
+    <w:lsdException w:name="Smart Link" w:semiHidden="1" w:unhideWhenUsed="1"/>
+    <w:lsdException w:name="Smart Link Error" w:semiHidden="1" w:unhideWhenUsed="1"/>
   </w:latentStyles>
   <w:style w:type="paragraph" w:default="1" w:styleId="Normal">
     <w:name w:val="Normal"/>

</xml_diff>